<commit_message>
Steps in Case study
</commit_message>
<xml_diff>
--- a/Case study.docx
+++ b/Case study.docx
@@ -27,6 +27,9 @@
         <w:tab/>
         <w:t>Customer</w:t>
       </w:r>
+      <w:r>
+        <w:t xml:space="preserve"> </w:t>
+      </w:r>
     </w:p>
     <w:p>
       <w:r>
@@ -128,12 +131,262 @@
     <w:p>
       <w:r>
         <w:tab/>
-        <w:t>Build a Console application which should use “XML Configuration” with bit of annotations to further configure</w:t>
+        <w:t>Steps</w:t>
+      </w:r>
+    </w:p>
+    <w:p>
+      <w:r>
+        <w:tab/>
+        <w:t xml:space="preserve">1. Create a </w:t>
+      </w:r>
+      <w:proofErr w:type="spellStart"/>
+      <w:r>
+        <w:t>MonitorAdvice</w:t>
+      </w:r>
+      <w:proofErr w:type="spellEnd"/>
+      <w:r>
+        <w:t xml:space="preserve"> put </w:t>
+      </w:r>
+      <w:proofErr w:type="gramStart"/>
+      <w:r>
+        <w:t>annotations :</w:t>
+      </w:r>
+      <w:proofErr w:type="gramEnd"/>
+      <w:r>
+        <w:t xml:space="preserve"> @</w:t>
+      </w:r>
+      <w:proofErr w:type="spellStart"/>
+      <w:r>
+        <w:t>Apect</w:t>
+      </w:r>
+      <w:proofErr w:type="spellEnd"/>
+      <w:r>
+        <w:t>, @Component</w:t>
+      </w:r>
+    </w:p>
+    <w:p>
+      <w:r>
+        <w:tab/>
+        <w:t xml:space="preserve">2. Create a method </w:t>
+      </w:r>
+    </w:p>
+    <w:p>
+      <w:r>
+        <w:tab/>
+      </w:r>
+      <w:r>
+        <w:tab/>
+        <w:t>@</w:t>
+      </w:r>
+      <w:proofErr w:type="spellStart"/>
+      <w:proofErr w:type="gramStart"/>
+      <w:r>
+        <w:t>AroundInvoke</w:t>
+      </w:r>
+      <w:proofErr w:type="spellEnd"/>
+      <w:r>
+        <w:t>(</w:t>
+      </w:r>
+      <w:proofErr w:type="gramEnd"/>
+      <w:r>
+        <w:t>“”)</w:t>
+      </w:r>
+    </w:p>
+    <w:p>
+      <w:r>
+        <w:tab/>
+      </w:r>
+      <w:r>
+        <w:tab/>
+        <w:t xml:space="preserve">public Object </w:t>
+      </w:r>
+      <w:proofErr w:type="spellStart"/>
+      <w:proofErr w:type="gramStart"/>
+      <w:r>
+        <w:t>calcTime</w:t>
+      </w:r>
+      <w:proofErr w:type="spellEnd"/>
+      <w:r>
+        <w:t>(</w:t>
+      </w:r>
+      <w:proofErr w:type="spellStart"/>
+      <w:proofErr w:type="gramEnd"/>
+      <w:r>
+        <w:t>ProceedingJoinPoint</w:t>
+      </w:r>
+      <w:proofErr w:type="spellEnd"/>
+      <w:r>
+        <w:t xml:space="preserve"> </w:t>
+      </w:r>
+      <w:proofErr w:type="spellStart"/>
+      <w:r>
+        <w:t>pt</w:t>
+      </w:r>
+      <w:proofErr w:type="spellEnd"/>
+      <w:r>
+        <w:t xml:space="preserve">) </w:t>
+      </w:r>
+      <w:r>
+        <w:tab/>
+        <w:t>{</w:t>
+      </w:r>
+    </w:p>
+    <w:p>
+      <w:r>
+        <w:tab/>
+      </w:r>
+      <w:r>
+        <w:tab/>
+      </w:r>
+      <w:r>
+        <w:tab/>
+        <w:t xml:space="preserve">long </w:t>
+      </w:r>
+      <w:proofErr w:type="spellStart"/>
+      <w:r>
+        <w:t>timeBefore</w:t>
+      </w:r>
+      <w:proofErr w:type="spellEnd"/>
+      <w:r>
+        <w:t xml:space="preserve"> = Current TIME</w:t>
+      </w:r>
+    </w:p>
+    <w:p>
+      <w:r>
+        <w:tab/>
+      </w:r>
+      <w:r>
+        <w:tab/>
+      </w:r>
+      <w:r>
+        <w:tab/>
+        <w:t xml:space="preserve">Object </w:t>
+      </w:r>
+      <w:proofErr w:type="spellStart"/>
+      <w:r>
+        <w:t>obj</w:t>
+      </w:r>
+      <w:proofErr w:type="spellEnd"/>
+      <w:r>
+        <w:t xml:space="preserve"> = </w:t>
+      </w:r>
+      <w:proofErr w:type="spellStart"/>
+      <w:proofErr w:type="gramStart"/>
+      <w:r>
+        <w:t>pt.proceed</w:t>
+      </w:r>
+      <w:proofErr w:type="spellEnd"/>
+      <w:proofErr w:type="gramEnd"/>
+      <w:r>
+        <w:t>();</w:t>
+      </w:r>
+    </w:p>
+    <w:p>
+      <w:r>
+        <w:tab/>
+      </w:r>
+      <w:r>
+        <w:tab/>
+      </w:r>
+      <w:r>
+        <w:tab/>
+        <w:t xml:space="preserve">Long </w:t>
+      </w:r>
+      <w:proofErr w:type="spellStart"/>
+      <w:r>
+        <w:t>timeAfter</w:t>
+      </w:r>
+      <w:proofErr w:type="spellEnd"/>
+      <w:r>
+        <w:t xml:space="preserve"> = CURRENT TIME</w:t>
+      </w:r>
+    </w:p>
+    <w:p>
+      <w:r>
+        <w:tab/>
+      </w:r>
+      <w:r>
+        <w:tab/>
+      </w:r>
+      <w:r>
+        <w:tab/>
+      </w:r>
+      <w:proofErr w:type="spellStart"/>
+      <w:r>
+        <w:t>Long time</w:t>
+      </w:r>
+      <w:proofErr w:type="spellEnd"/>
+      <w:r>
+        <w:t xml:space="preserve"> = </w:t>
+      </w:r>
+      <w:proofErr w:type="spellStart"/>
+      <w:r>
+        <w:t>timeAfter</w:t>
+      </w:r>
+      <w:proofErr w:type="spellEnd"/>
+      <w:r>
+        <w:t xml:space="preserve"> – </w:t>
+      </w:r>
+      <w:proofErr w:type="spellStart"/>
+      <w:r>
+        <w:t>timeBefore</w:t>
+      </w:r>
+      <w:proofErr w:type="spellEnd"/>
+      <w:r>
+        <w:t>;</w:t>
+      </w:r>
+    </w:p>
+    <w:p>
+      <w:r>
+        <w:tab/>
+      </w:r>
+      <w:r>
+        <w:tab/>
+      </w:r>
+      <w:r>
+        <w:tab/>
+        <w:t>Print time taken</w:t>
+      </w:r>
+    </w:p>
+    <w:p>
+      <w:r>
+        <w:tab/>
+      </w:r>
+      <w:r>
+        <w:tab/>
+      </w:r>
+      <w:r>
+        <w:tab/>
+        <w:t xml:space="preserve">Return </w:t>
+      </w:r>
+      <w:proofErr w:type="spellStart"/>
+      <w:r>
+        <w:t>obj</w:t>
+      </w:r>
+      <w:proofErr w:type="spellEnd"/>
+      <w:r>
+        <w:t>;</w:t>
+      </w:r>
+    </w:p>
+    <w:p>
+      <w:r>
+        <w:tab/>
+      </w:r>
+      <w:r>
+        <w:tab/>
+        <w:t>}</w:t>
+      </w:r>
+    </w:p>
+    <w:p/>
+    <w:p>
+      <w:r>
+        <w:tab/>
+        <w:t xml:space="preserve">Build a Console application </w:t>
       </w:r>
       <w:bookmarkStart w:id="0" w:name="_GoBack"/>
       <w:bookmarkEnd w:id="0"/>
       <w:r>
-        <w:t xml:space="preserve"> components.</w:t>
+        <w:t>which should use “XML Configuration” with bit of annotations to further configure components.</w:t>
       </w:r>
     </w:p>
     <w:sectPr>

</xml_diff>